<commit_message>
archivo modificado y nuevo archivo agregado
</commit_message>
<xml_diff>
--- a/prueba1/PRUEBA 1.docx
+++ b/prueba1/PRUEBA 1.docx
@@ -18,6 +18,14 @@
           <w:lang w:val="es-ES"/>
         </w:rPr>
         <w:t>PRUEBA 1</w:t>
+      </w:r>
+      <w:r>
+        <w:rPr>
+          <w:sz w:val="240"/>
+          <w:szCs w:val="240"/>
+          <w:lang w:val="es-ES"/>
+        </w:rPr>
+        <w:t>.1</w:t>
       </w:r>
     </w:p>
     <w:sectPr>

</xml_diff>

<commit_message>
subimos los archivos a la nueva rama
</commit_message>
<xml_diff>
--- a/prueba1/PRUEBA 1.docx
+++ b/prueba1/PRUEBA 1.docx
@@ -25,7 +25,15 @@
           <w:szCs w:val="240"/>
           <w:lang w:val="es-ES"/>
         </w:rPr>
-        <w:t>.1</w:t>
+        <w:t>.</w:t>
+      </w:r>
+      <w:r>
+        <w:rPr>
+          <w:sz w:val="240"/>
+          <w:szCs w:val="240"/>
+          <w:lang w:val="es-ES"/>
+        </w:rPr>
+        <w:t>2</w:t>
       </w:r>
     </w:p>
     <w:sectPr>

</xml_diff>